<commit_message>
visitors: co visitors, belongings, host name, host contact
</commit_message>
<xml_diff>
--- a/requirements explained.docx
+++ b/requirements explained.docx
@@ -1,6 +1,6 @@
 
 <file path=word/document.xml><?xml version="1.0" encoding="utf-8"?>
-<w:document xmlns:wpc="http://schemas.microsoft.com/office/word/2010/wordprocessingCanvas" xmlns:mc="http://schemas.openxmlformats.org/markup-compatibility/2006" xmlns:o="urn:schemas-microsoft-com:office:office" xmlns:r="http://schemas.openxmlformats.org/officeDocument/2006/relationships" xmlns:m="http://schemas.openxmlformats.org/officeDocument/2006/math" xmlns:v="urn:schemas-microsoft-com:vml" xmlns:wp14="http://schemas.microsoft.com/office/word/2010/wordprocessingDrawing" xmlns:wp="http://schemas.openxmlformats.org/drawingml/2006/wordprocessingDrawing" xmlns:w10="urn:schemas-microsoft-com:office:word" xmlns:w="http://schemas.openxmlformats.org/wordprocessingml/2006/main" xmlns:w14="http://schemas.microsoft.com/office/word/2010/wordml" xmlns:w15="http://schemas.microsoft.com/office/word/2012/wordml" xmlns:wpg="http://schemas.microsoft.com/office/word/2010/wordprocessingGroup" xmlns:wpi="http://schemas.microsoft.com/office/word/2010/wordprocessingInk" xmlns:wne="http://schemas.microsoft.com/office/word/2006/wordml" xmlns:wps="http://schemas.microsoft.com/office/word/2010/wordprocessingShape" mc:Ignorable="w14 w15 wp14">
+<w:document xmlns:wpc="http://schemas.microsoft.com/office/word/2010/wordprocessingCanvas" xmlns:cx="http://schemas.microsoft.com/office/drawing/2014/chartex" xmlns:cx1="http://schemas.microsoft.com/office/drawing/2015/9/8/chartex" xmlns:cx2="http://schemas.microsoft.com/office/drawing/2015/10/21/chartex" xmlns:cx3="http://schemas.microsoft.com/office/drawing/2016/5/9/chartex" xmlns:cx4="http://schemas.microsoft.com/office/drawing/2016/5/10/chartex" xmlns:cx5="http://schemas.microsoft.com/office/drawing/2016/5/11/chartex" xmlns:cx6="http://schemas.microsoft.com/office/drawing/2016/5/12/chartex" xmlns:cx7="http://schemas.microsoft.com/office/drawing/2016/5/13/chartex" xmlns:cx8="http://schemas.microsoft.com/office/drawing/2016/5/14/chartex" xmlns:mc="http://schemas.openxmlformats.org/markup-compatibility/2006" xmlns:aink="http://schemas.microsoft.com/office/drawing/2016/ink" xmlns:am3d="http://schemas.microsoft.com/office/drawing/2017/model3d" xmlns:o="urn:schemas-microsoft-com:office:office" xmlns:oel="http://schemas.microsoft.com/office/2019/extlst" xmlns:r="http://schemas.openxmlformats.org/officeDocument/2006/relationships" xmlns:m="http://schemas.openxmlformats.org/officeDocument/2006/math" xmlns:v="urn:schemas-microsoft-com:vml" xmlns:wp14="http://schemas.microsoft.com/office/word/2010/wordprocessingDrawing" xmlns:wp="http://schemas.openxmlformats.org/drawingml/2006/wordprocessingDrawing" xmlns:w10="urn:schemas-microsoft-com:office:word" xmlns:w="http://schemas.openxmlformats.org/wordprocessingml/2006/main" xmlns:w14="http://schemas.microsoft.com/office/word/2010/wordml" xmlns:w15="http://schemas.microsoft.com/office/word/2012/wordml" xmlns:w16cex="http://schemas.microsoft.com/office/word/2018/wordml/cex" xmlns:w16cid="http://schemas.microsoft.com/office/word/2016/wordml/cid" xmlns:w16="http://schemas.microsoft.com/office/word/2018/wordml" xmlns:w16sdtdh="http://schemas.microsoft.com/office/word/2020/wordml/sdtdatahash" xmlns:w16se="http://schemas.microsoft.com/office/word/2015/wordml/symex" xmlns:wpg="http://schemas.microsoft.com/office/word/2010/wordprocessingGroup" xmlns:wpi="http://schemas.microsoft.com/office/word/2010/wordprocessingInk" xmlns:wne="http://schemas.microsoft.com/office/word/2006/wordml" xmlns:wps="http://schemas.microsoft.com/office/word/2010/wordprocessingShape" mc:Ignorable="w14 w15 w16se w16cid w16 w16cex w16sdtdh wp14">
   <w:body>
     <w:p>
       <w:pPr>
@@ -47,10 +47,14 @@
           <w:ilvl w:val="0"/>
           <w:numId w:val="1"/>
         </w:numPr>
-      </w:pPr>
-      <w:r>
-        <w:rPr>
-          <w:sz w:val="26"/>
+        <w:rPr>
+          <w:highlight w:val="green"/>
+        </w:rPr>
+      </w:pPr>
+      <w:r>
+        <w:rPr>
+          <w:sz w:val="26"/>
+          <w:highlight w:val="green"/>
         </w:rPr>
         <w:t xml:space="preserve">This system helps the staff to register their expected visitor online, process the visit, and pass on the information to security. </w:t>
       </w:r>
@@ -66,8 +70,15 @@
       <w:r>
         <w:rPr>
           <w:sz w:val="26"/>
-        </w:rPr>
-        <w:t xml:space="preserve">Security department can view the reports of the visitors for the date range. </w:t>
+          <w:highlight w:val="green"/>
+        </w:rPr>
+        <w:t>Security department can view the reports of the visitors for the date range.</w:t>
+      </w:r>
+      <w:r>
+        <w:rPr>
+          <w:sz w:val="26"/>
+        </w:rPr>
+        <w:t xml:space="preserve"> </w:t>
       </w:r>
     </w:p>
     <w:p>
@@ -77,10 +88,14 @@
           <w:ilvl w:val="0"/>
           <w:numId w:val="1"/>
         </w:numPr>
-      </w:pPr>
-      <w:r>
-        <w:rPr>
-          <w:sz w:val="26"/>
+        <w:rPr>
+          <w:highlight w:val="green"/>
+        </w:rPr>
+      </w:pPr>
+      <w:r>
+        <w:rPr>
+          <w:sz w:val="26"/>
+          <w:highlight w:val="green"/>
         </w:rPr>
         <w:t>The GPMS is used to define the allowed personnel authorized to allow access by car to guests. This means, there will be a record for every entry or exit.</w:t>
       </w:r>
@@ -130,8 +145,15 @@
       <w:r>
         <w:rPr>
           <w:sz w:val="26"/>
-        </w:rPr>
-        <w:t xml:space="preserve">This module will help the admin staff at the security gate to register the visitor’s arrival information with a photograph and arrival time/date and send the notification to the company head as well. </w:t>
+          <w:highlight w:val="green"/>
+        </w:rPr>
+        <w:t>This module will help the admin staff at the security gate to register the visitor’s arrival information with a photograph and arrival time/date and send the notification to the company head as well.</w:t>
+      </w:r>
+      <w:r>
+        <w:rPr>
+          <w:sz w:val="26"/>
+        </w:rPr>
+        <w:t xml:space="preserve"> </w:t>
       </w:r>
     </w:p>
     <w:p>
@@ -314,14 +336,9 @@
       <w:r>
         <w:rPr>
           <w:sz w:val="26"/>
-        </w:rPr>
-        <w:t>Admin can add, update or del</w:t>
-      </w:r>
-      <w:r>
-        <w:rPr>
-          <w:sz w:val="26"/>
-        </w:rPr>
-        <w:t>ete a record of manager, Guard</w:t>
+          <w:highlight w:val="green"/>
+        </w:rPr>
+        <w:t>Admin can add, update or delete a record of manager, Guard</w:t>
       </w:r>
     </w:p>
     <w:p>
@@ -340,6 +357,7 @@
       <w:r>
         <w:rPr>
           <w:sz w:val="26"/>
+          <w:highlight w:val="green"/>
         </w:rPr>
         <w:t>Admin can view and approve the request of gate pass added by guard, manger or any other company member</w:t>
       </w:r>
@@ -360,20 +378,16 @@
       <w:r>
         <w:rPr>
           <w:sz w:val="26"/>
+          <w:highlight w:val="green"/>
         </w:rPr>
         <w:t>Admin can reject/</w:t>
       </w:r>
       <w:r>
         <w:rPr>
           <w:sz w:val="26"/>
-        </w:rPr>
-        <w:t xml:space="preserve">prohibit the </w:t>
-      </w:r>
-      <w:r>
-        <w:rPr>
-          <w:sz w:val="26"/>
-        </w:rPr>
-        <w:t>entry of any vehicle or person</w:t>
+          <w:highlight w:val="green"/>
+        </w:rPr>
+        <w:t>prohibit the entry of any vehicle or person</w:t>
       </w:r>
     </w:p>
     <w:p>
@@ -392,6 +406,7 @@
       <w:r>
         <w:rPr>
           <w:sz w:val="26"/>
+          <w:highlight w:val="green"/>
         </w:rPr>
         <w:t>Admin should keep track each Gate pass of vehicle and person entering in the company area to manage security of organization and will also be responsible for any error in the system.</w:t>
       </w:r>
@@ -514,6 +529,7 @@
       <w:r>
         <w:rPr>
           <w:sz w:val="26"/>
+          <w:highlight w:val="green"/>
         </w:rPr>
         <w:t>Guard can view entry gate details, whether a gate pass is approved or not and allow entry only if the pass is approved</w:t>
       </w:r>
@@ -578,6 +594,7 @@
       <w:r>
         <w:rPr>
           <w:sz w:val="26"/>
+          <w:highlight w:val="green"/>
         </w:rPr>
         <w:t>This interface will be used to request a gate pass. Gate pass required information like Person details, vehicle information, entry time, valid till, etc.</w:t>
       </w:r>
@@ -586,8 +603,6 @@
       <w:r>
         <w:br w:type="page"/>
       </w:r>
-      <w:bookmarkStart w:id="0" w:name="_GoBack"/>
-      <w:bookmarkEnd w:id="0"/>
     </w:p>
     <w:sectPr>
       <w:pgSz w:w="12240" w:h="15840"/>
@@ -600,8 +615,8 @@
 </file>
 
 <file path=word/numbering.xml><?xml version="1.0" encoding="utf-8"?>
-<w:numbering xmlns:wpc="http://schemas.microsoft.com/office/word/2010/wordprocessingCanvas" xmlns:mc="http://schemas.openxmlformats.org/markup-compatibility/2006" xmlns:o="urn:schemas-microsoft-com:office:office" xmlns:r="http://schemas.openxmlformats.org/officeDocument/2006/relationships" xmlns:m="http://schemas.openxmlformats.org/officeDocument/2006/math" xmlns:v="urn:schemas-microsoft-com:vml" xmlns:wp14="http://schemas.microsoft.com/office/word/2010/wordprocessingDrawing" xmlns:wp="http://schemas.openxmlformats.org/drawingml/2006/wordprocessingDrawing" xmlns:w10="urn:schemas-microsoft-com:office:word" xmlns:w="http://schemas.openxmlformats.org/wordprocessingml/2006/main" xmlns:w14="http://schemas.microsoft.com/office/word/2010/wordml" xmlns:w15="http://schemas.microsoft.com/office/word/2012/wordml" xmlns:wpg="http://schemas.microsoft.com/office/word/2010/wordprocessingGroup" xmlns:wpi="http://schemas.microsoft.com/office/word/2010/wordprocessingInk" xmlns:wne="http://schemas.microsoft.com/office/word/2006/wordml" xmlns:wps="http://schemas.microsoft.com/office/word/2010/wordprocessingShape" mc:Ignorable="w14 w15 wp14">
-  <w:abstractNum w:abstractNumId="0">
+<w:numbering xmlns:wpc="http://schemas.microsoft.com/office/word/2010/wordprocessingCanvas" xmlns:cx="http://schemas.microsoft.com/office/drawing/2014/chartex" xmlns:cx1="http://schemas.microsoft.com/office/drawing/2015/9/8/chartex" xmlns:cx2="http://schemas.microsoft.com/office/drawing/2015/10/21/chartex" xmlns:cx3="http://schemas.microsoft.com/office/drawing/2016/5/9/chartex" xmlns:cx4="http://schemas.microsoft.com/office/drawing/2016/5/10/chartex" xmlns:cx5="http://schemas.microsoft.com/office/drawing/2016/5/11/chartex" xmlns:cx6="http://schemas.microsoft.com/office/drawing/2016/5/12/chartex" xmlns:cx7="http://schemas.microsoft.com/office/drawing/2016/5/13/chartex" xmlns:cx8="http://schemas.microsoft.com/office/drawing/2016/5/14/chartex" xmlns:mc="http://schemas.openxmlformats.org/markup-compatibility/2006" xmlns:aink="http://schemas.microsoft.com/office/drawing/2016/ink" xmlns:am3d="http://schemas.microsoft.com/office/drawing/2017/model3d" xmlns:o="urn:schemas-microsoft-com:office:office" xmlns:oel="http://schemas.microsoft.com/office/2019/extlst" xmlns:r="http://schemas.openxmlformats.org/officeDocument/2006/relationships" xmlns:m="http://schemas.openxmlformats.org/officeDocument/2006/math" xmlns:v="urn:schemas-microsoft-com:vml" xmlns:wp14="http://schemas.microsoft.com/office/word/2010/wordprocessingDrawing" xmlns:wp="http://schemas.openxmlformats.org/drawingml/2006/wordprocessingDrawing" xmlns:w10="urn:schemas-microsoft-com:office:word" xmlns:w="http://schemas.openxmlformats.org/wordprocessingml/2006/main" xmlns:w14="http://schemas.microsoft.com/office/word/2010/wordml" xmlns:w15="http://schemas.microsoft.com/office/word/2012/wordml" xmlns:w16cex="http://schemas.microsoft.com/office/word/2018/wordml/cex" xmlns:w16cid="http://schemas.microsoft.com/office/word/2016/wordml/cid" xmlns:w16="http://schemas.microsoft.com/office/word/2018/wordml" xmlns:w16sdtdh="http://schemas.microsoft.com/office/word/2020/wordml/sdtdatahash" xmlns:w16se="http://schemas.microsoft.com/office/word/2015/wordml/symex" xmlns:wpg="http://schemas.microsoft.com/office/word/2010/wordprocessingGroup" xmlns:wpi="http://schemas.microsoft.com/office/word/2010/wordprocessingInk" xmlns:wne="http://schemas.microsoft.com/office/word/2006/wordml" xmlns:wps="http://schemas.microsoft.com/office/word/2010/wordprocessingShape" mc:Ignorable="w14 w15 w16se w16cid w16 w16cex w16sdtdh wp14">
+  <w:abstractNum w:abstractNumId="0" w15:restartNumberingAfterBreak="0">
     <w:nsid w:val="598B7059"/>
     <w:multiLevelType w:val="hybridMultilevel"/>
     <w:tmpl w:val="9BE4EB2E"/>
@@ -714,7 +729,7 @@
       </w:rPr>
     </w:lvl>
   </w:abstractNum>
-  <w:abstractNum w:abstractNumId="1">
+  <w:abstractNum w:abstractNumId="1" w15:restartNumberingAfterBreak="0">
     <w:nsid w:val="721F63F9"/>
     <w:multiLevelType w:val="hybridMultilevel"/>
     <w:tmpl w:val="4A284C6C"/>
@@ -827,17 +842,17 @@
       </w:rPr>
     </w:lvl>
   </w:abstractNum>
-  <w:num w:numId="1">
+  <w:num w:numId="1" w16cid:durableId="2003577895">
     <w:abstractNumId w:val="1"/>
   </w:num>
-  <w:num w:numId="2">
+  <w:num w:numId="2" w16cid:durableId="461582596">
     <w:abstractNumId w:val="0"/>
   </w:num>
 </w:numbering>
 </file>
 
 <file path=word/styles.xml><?xml version="1.0" encoding="utf-8"?>
-<w:styles xmlns:mc="http://schemas.openxmlformats.org/markup-compatibility/2006" xmlns:r="http://schemas.openxmlformats.org/officeDocument/2006/relationships" xmlns:w="http://schemas.openxmlformats.org/wordprocessingml/2006/main" xmlns:w14="http://schemas.microsoft.com/office/word/2010/wordml" xmlns:w15="http://schemas.microsoft.com/office/word/2012/wordml" mc:Ignorable="w14 w15">
+<w:styles xmlns:mc="http://schemas.openxmlformats.org/markup-compatibility/2006" xmlns:r="http://schemas.openxmlformats.org/officeDocument/2006/relationships" xmlns:w="http://schemas.openxmlformats.org/wordprocessingml/2006/main" xmlns:w14="http://schemas.microsoft.com/office/word/2010/wordml" xmlns:w15="http://schemas.microsoft.com/office/word/2012/wordml" xmlns:w16cex="http://schemas.microsoft.com/office/word/2018/wordml/cex" xmlns:w16cid="http://schemas.microsoft.com/office/word/2016/wordml/cid" xmlns:w16="http://schemas.microsoft.com/office/word/2018/wordml" xmlns:w16sdtdh="http://schemas.microsoft.com/office/word/2020/wordml/sdtdatahash" xmlns:w16se="http://schemas.microsoft.com/office/word/2015/wordml/symex" mc:Ignorable="w14 w15 w16se w16cid w16 w16cex w16sdtdh">
   <w:docDefaults>
     <w:rPrDefault>
       <w:rPr>
@@ -853,7 +868,7 @@
       </w:pPr>
     </w:pPrDefault>
   </w:docDefaults>
-  <w:latentStyles w:defLockedState="0" w:defUIPriority="99" w:defSemiHidden="0" w:defUnhideWhenUsed="0" w:defQFormat="0" w:count="371">
+  <w:latentStyles w:defLockedState="0" w:defUIPriority="99" w:defSemiHidden="0" w:defUnhideWhenUsed="0" w:defQFormat="0" w:count="376">
     <w:lsdException w:name="Normal" w:uiPriority="0" w:qFormat="1"/>
     <w:lsdException w:name="heading 1" w:uiPriority="9" w:qFormat="1"/>
     <w:lsdException w:name="heading 2" w:semiHidden="1" w:uiPriority="9" w:unhideWhenUsed="1" w:qFormat="1"/>
@@ -959,7 +974,6 @@
     <w:lsdException w:name="HTML Sample" w:semiHidden="1" w:unhideWhenUsed="1"/>
     <w:lsdException w:name="HTML Typewriter" w:semiHidden="1" w:unhideWhenUsed="1"/>
     <w:lsdException w:name="HTML Variable" w:semiHidden="1" w:unhideWhenUsed="1"/>
-    <w:lsdException w:name="Normal Table" w:semiHidden="1" w:unhideWhenUsed="1"/>
     <w:lsdException w:name="annotation subject" w:semiHidden="1" w:unhideWhenUsed="1"/>
     <w:lsdException w:name="No List" w:semiHidden="1" w:unhideWhenUsed="1"/>
     <w:lsdException w:name="Outline List 1" w:semiHidden="1" w:unhideWhenUsed="1"/>
@@ -1002,11 +1016,8 @@
     <w:lsdException w:name="Table Contemporary" w:semiHidden="1" w:unhideWhenUsed="1"/>
     <w:lsdException w:name="Table Elegant" w:semiHidden="1" w:unhideWhenUsed="1"/>
     <w:lsdException w:name="Table Professional" w:semiHidden="1" w:unhideWhenUsed="1"/>
-    <w:lsdException w:name="Table Subtle 1" w:semiHidden="1" w:unhideWhenUsed="1"/>
     <w:lsdException w:name="Table Subtle 2" w:semiHidden="1" w:unhideWhenUsed="1"/>
     <w:lsdException w:name="Table Web 1" w:semiHidden="1" w:unhideWhenUsed="1"/>
-    <w:lsdException w:name="Table Web 2" w:semiHidden="1" w:unhideWhenUsed="1"/>
-    <w:lsdException w:name="Table Web 3" w:semiHidden="1" w:unhideWhenUsed="1"/>
     <w:lsdException w:name="Balloon Text" w:semiHidden="1" w:unhideWhenUsed="1"/>
     <w:lsdException w:name="Table Grid" w:uiPriority="39"/>
     <w:lsdException w:name="Table Theme" w:semiHidden="1" w:unhideWhenUsed="1"/>
@@ -1225,6 +1236,11 @@
     <w:lsdException w:name="List Table 5 Dark Accent 6" w:uiPriority="50"/>
     <w:lsdException w:name="List Table 6 Colorful Accent 6" w:uiPriority="51"/>
     <w:lsdException w:name="List Table 7 Colorful Accent 6" w:uiPriority="52"/>
+    <w:lsdException w:name="Mention" w:semiHidden="1" w:unhideWhenUsed="1"/>
+    <w:lsdException w:name="Smart Hyperlink" w:semiHidden="1" w:unhideWhenUsed="1"/>
+    <w:lsdException w:name="Hashtag" w:semiHidden="1" w:unhideWhenUsed="1"/>
+    <w:lsdException w:name="Unresolved Mention" w:semiHidden="1" w:unhideWhenUsed="1"/>
+    <w:lsdException w:name="Smart Link" w:semiHidden="1" w:unhideWhenUsed="1"/>
   </w:latentStyles>
   <w:style w:type="paragraph" w:default="1" w:styleId="Normal">
     <w:name w:val="Normal"/>

</xml_diff>

<commit_message>
check user type for both upper or capitalise cases
</commit_message>
<xml_diff>
--- a/requirements explained.docx
+++ b/requirements explained.docx
@@ -172,6 +172,7 @@
       <w:r>
         <w:rPr>
           <w:sz w:val="26"/>
+          <w:highlight w:val="green"/>
         </w:rPr>
         <w:t>The system can take in the data about the visitors, his/her co-visitors, and their belongings, Check-in time and also process check-out.</w:t>
       </w:r>
@@ -192,8 +193,15 @@
       <w:r>
         <w:rPr>
           <w:sz w:val="26"/>
-        </w:rPr>
-        <w:t xml:space="preserve">GPMS allows you to enter the visitors’ details with all credentials of host (to who visitor is going to meet), it will be verified and after this security staff can access this data. </w:t>
+          <w:highlight w:val="green"/>
+        </w:rPr>
+        <w:t>GPMS allows you to enter the visitors’ details with all credentials of host (to who visitor is going to meet), it will be verified and after this security staff can access this data</w:t>
+      </w:r>
+      <w:r>
+        <w:rPr>
+          <w:sz w:val="26"/>
+        </w:rPr>
+        <w:t xml:space="preserve">. </w:t>
       </w:r>
       <w:r>
         <w:rPr>
@@ -231,11 +239,13 @@
         <w:jc w:val="both"/>
         <w:rPr>
           <w:sz w:val="26"/>
-        </w:rPr>
-      </w:pPr>
-      <w:r>
-        <w:rPr>
-          <w:sz w:val="26"/>
+          <w:highlight w:val="green"/>
+        </w:rPr>
+      </w:pPr>
+      <w:r>
+        <w:rPr>
+          <w:sz w:val="26"/>
+          <w:highlight w:val="green"/>
         </w:rPr>
         <w:t xml:space="preserve">Admin can view any record at any time. </w:t>
       </w:r>
@@ -251,11 +261,13 @@
         <w:jc w:val="both"/>
         <w:rPr>
           <w:sz w:val="26"/>
-        </w:rPr>
-      </w:pPr>
-      <w:r>
-        <w:rPr>
-          <w:sz w:val="26"/>
+          <w:highlight w:val="green"/>
+        </w:rPr>
+      </w:pPr>
+      <w:r>
+        <w:rPr>
+          <w:sz w:val="26"/>
+          <w:highlight w:val="green"/>
         </w:rPr>
         <w:t>Admin and report engine interfaces will be implemented based on SQL queries.</w:t>
       </w:r>
@@ -974,6 +986,7 @@
     <w:lsdException w:name="HTML Sample" w:semiHidden="1" w:unhideWhenUsed="1"/>
     <w:lsdException w:name="HTML Typewriter" w:semiHidden="1" w:unhideWhenUsed="1"/>
     <w:lsdException w:name="HTML Variable" w:semiHidden="1" w:unhideWhenUsed="1"/>
+    <w:lsdException w:name="Normal Table" w:semiHidden="1" w:unhideWhenUsed="1"/>
     <w:lsdException w:name="annotation subject" w:semiHidden="1" w:unhideWhenUsed="1"/>
     <w:lsdException w:name="No List" w:semiHidden="1" w:unhideWhenUsed="1"/>
     <w:lsdException w:name="Outline List 1" w:semiHidden="1" w:unhideWhenUsed="1"/>
@@ -1016,8 +1029,11 @@
     <w:lsdException w:name="Table Contemporary" w:semiHidden="1" w:unhideWhenUsed="1"/>
     <w:lsdException w:name="Table Elegant" w:semiHidden="1" w:unhideWhenUsed="1"/>
     <w:lsdException w:name="Table Professional" w:semiHidden="1" w:unhideWhenUsed="1"/>
+    <w:lsdException w:name="Table Subtle 1" w:semiHidden="1" w:unhideWhenUsed="1"/>
     <w:lsdException w:name="Table Subtle 2" w:semiHidden="1" w:unhideWhenUsed="1"/>
     <w:lsdException w:name="Table Web 1" w:semiHidden="1" w:unhideWhenUsed="1"/>
+    <w:lsdException w:name="Table Web 2" w:semiHidden="1" w:unhideWhenUsed="1"/>
+    <w:lsdException w:name="Table Web 3" w:semiHidden="1" w:unhideWhenUsed="1"/>
     <w:lsdException w:name="Balloon Text" w:semiHidden="1" w:unhideWhenUsed="1"/>
     <w:lsdException w:name="Table Grid" w:uiPriority="39"/>
     <w:lsdException w:name="Table Theme" w:semiHidden="1" w:unhideWhenUsed="1"/>

</xml_diff>